<commit_message>
Documentation Updates (doc draft done)
</commit_message>
<xml_diff>
--- a/Developer Guide.docx
+++ b/Developer Guide.docx
@@ -287,7 +287,7 @@
           <w:r>
             <w:fldChar w:fldCharType="separate"/>
           </w:r>
-          <w:hyperlink w:anchor="_Toc23502783" w:history="1">
+          <w:hyperlink w:anchor="_Toc24107373" w:history="1">
             <w:r>
               <w:rPr>
                 <w:rStyle w:val="Hyperlink"/>
@@ -314,7 +314,7 @@
                 <w:noProof/>
                 <w:webHidden/>
               </w:rPr>
-              <w:instrText xml:space="preserve"> PAGEREF _Toc23502783 \h </w:instrText>
+              <w:instrText xml:space="preserve"> PAGEREF _Toc24107373 \h </w:instrText>
             </w:r>
             <w:r>
               <w:rPr>
@@ -356,7 +356,7 @@
               <w:lang w:eastAsia="en-GB"/>
             </w:rPr>
           </w:pPr>
-          <w:hyperlink w:anchor="_Toc23502784" w:history="1">
+          <w:hyperlink w:anchor="_Toc24107374" w:history="1">
             <w:r>
               <w:rPr>
                 <w:rStyle w:val="Hyperlink"/>
@@ -383,7 +383,7 @@
                 <w:noProof/>
                 <w:webHidden/>
               </w:rPr>
-              <w:instrText xml:space="preserve"> PAGEREF _Toc23502784 \h </w:instrText>
+              <w:instrText xml:space="preserve"> PAGEREF _Toc24107374 \h </w:instrText>
             </w:r>
             <w:r>
               <w:rPr>
@@ -425,7 +425,7 @@
               <w:lang w:eastAsia="en-GB"/>
             </w:rPr>
           </w:pPr>
-          <w:hyperlink w:anchor="_Toc23502785" w:history="1">
+          <w:hyperlink w:anchor="_Toc24107375" w:history="1">
             <w:r>
               <w:rPr>
                 <w:rStyle w:val="Hyperlink"/>
@@ -452,7 +452,144 @@
                 <w:noProof/>
                 <w:webHidden/>
               </w:rPr>
-              <w:instrText xml:space="preserve"> PAGEREF _Toc23502785 \h </w:instrText>
+              <w:instrText xml:space="preserve"> PAGEREF _Toc24107375 \h </w:instrText>
+            </w:r>
+            <w:r>
+              <w:rPr>
+                <w:noProof/>
+                <w:webHidden/>
+              </w:rPr>
+            </w:r>
+            <w:r>
+              <w:rPr>
+                <w:noProof/>
+                <w:webHidden/>
+              </w:rPr>
+              <w:fldChar w:fldCharType="separate"/>
+            </w:r>
+            <w:r>
+              <w:rPr>
+                <w:noProof/>
+                <w:webHidden/>
+              </w:rPr>
+              <w:t>4</w:t>
+            </w:r>
+            <w:r>
+              <w:rPr>
+                <w:noProof/>
+                <w:webHidden/>
+              </w:rPr>
+              <w:fldChar w:fldCharType="end"/>
+            </w:r>
+          </w:hyperlink>
+        </w:p>
+        <w:p>
+          <w:pPr>
+            <w:pStyle w:val="TOC2"/>
+            <w:tabs>
+              <w:tab w:val="right" w:leader="dot" w:pos="9016"/>
+            </w:tabs>
+            <w:rPr>
+              <w:noProof/>
+            </w:rPr>
+          </w:pPr>
+          <w:hyperlink w:anchor="_Toc24107376" w:history="1">
+            <w:r>
+              <w:rPr>
+                <w:rStyle w:val="Hyperlink"/>
+                <w:noProof/>
+              </w:rPr>
+              <w:t>Initial Setup:</w:t>
+            </w:r>
+            <w:r>
+              <w:rPr>
+                <w:noProof/>
+                <w:webHidden/>
+              </w:rPr>
+              <w:tab/>
+            </w:r>
+            <w:r>
+              <w:rPr>
+                <w:noProof/>
+                <w:webHidden/>
+              </w:rPr>
+              <w:fldChar w:fldCharType="begin"/>
+            </w:r>
+            <w:r>
+              <w:rPr>
+                <w:noProof/>
+                <w:webHidden/>
+              </w:rPr>
+              <w:instrText xml:space="preserve"> PAGEREF _Toc24107376 \h </w:instrText>
+            </w:r>
+            <w:r>
+              <w:rPr>
+                <w:noProof/>
+                <w:webHidden/>
+              </w:rPr>
+            </w:r>
+            <w:r>
+              <w:rPr>
+                <w:noProof/>
+                <w:webHidden/>
+              </w:rPr>
+              <w:fldChar w:fldCharType="separate"/>
+            </w:r>
+            <w:r>
+              <w:rPr>
+                <w:noProof/>
+                <w:webHidden/>
+              </w:rPr>
+              <w:t>4</w:t>
+            </w:r>
+            <w:r>
+              <w:rPr>
+                <w:noProof/>
+                <w:webHidden/>
+              </w:rPr>
+              <w:fldChar w:fldCharType="end"/>
+            </w:r>
+          </w:hyperlink>
+        </w:p>
+        <w:p>
+          <w:pPr>
+            <w:pStyle w:val="TOC2"/>
+            <w:tabs>
+              <w:tab w:val="right" w:leader="dot" w:pos="9016"/>
+            </w:tabs>
+            <w:rPr>
+              <w:noProof/>
+            </w:rPr>
+          </w:pPr>
+          <w:hyperlink w:anchor="_Toc24107377" w:history="1">
+            <w:r>
+              <w:rPr>
+                <w:rStyle w:val="Hyperlink"/>
+                <w:noProof/>
+                <w:shd w:val="clear" w:color="auto" w:fill="FFFFFF"/>
+              </w:rPr>
+              <w:t>Subsequent Setup:</w:t>
+            </w:r>
+            <w:r>
+              <w:rPr>
+                <w:noProof/>
+                <w:webHidden/>
+              </w:rPr>
+              <w:tab/>
+            </w:r>
+            <w:r>
+              <w:rPr>
+                <w:noProof/>
+                <w:webHidden/>
+              </w:rPr>
+              <w:fldChar w:fldCharType="begin"/>
+            </w:r>
+            <w:r>
+              <w:rPr>
+                <w:noProof/>
+                <w:webHidden/>
+              </w:rPr>
+              <w:instrText xml:space="preserve"> PAGEREF _Toc24107377 \h </w:instrText>
             </w:r>
             <w:r>
               <w:rPr>
@@ -494,7 +631,7 @@
               <w:lang w:eastAsia="en-GB"/>
             </w:rPr>
           </w:pPr>
-          <w:hyperlink w:anchor="_Toc23502786" w:history="1">
+          <w:hyperlink w:anchor="_Toc24107378" w:history="1">
             <w:r>
               <w:rPr>
                 <w:rStyle w:val="Hyperlink"/>
@@ -521,7 +658,7 @@
                 <w:noProof/>
                 <w:webHidden/>
               </w:rPr>
-              <w:instrText xml:space="preserve"> PAGEREF _Toc23502786 \h </w:instrText>
+              <w:instrText xml:space="preserve"> PAGEREF _Toc24107378 \h </w:instrText>
             </w:r>
             <w:r>
               <w:rPr>
@@ -563,7 +700,7 @@
               <w:lang w:eastAsia="en-GB"/>
             </w:rPr>
           </w:pPr>
-          <w:hyperlink w:anchor="_Toc23502787" w:history="1">
+          <w:hyperlink w:anchor="_Toc24107379" w:history="1">
             <w:r>
               <w:rPr>
                 <w:rStyle w:val="Hyperlink"/>
@@ -590,7 +727,7 @@
                 <w:noProof/>
                 <w:webHidden/>
               </w:rPr>
-              <w:instrText xml:space="preserve"> PAGEREF _Toc23502787 \h </w:instrText>
+              <w:instrText xml:space="preserve"> PAGEREF _Toc24107379 \h </w:instrText>
             </w:r>
             <w:r>
               <w:rPr>
@@ -632,7 +769,7 @@
               <w:lang w:eastAsia="en-GB"/>
             </w:rPr>
           </w:pPr>
-          <w:hyperlink w:anchor="_Toc23502788" w:history="1">
+          <w:hyperlink w:anchor="_Toc24107380" w:history="1">
             <w:r>
               <w:rPr>
                 <w:rStyle w:val="Hyperlink"/>
@@ -659,7 +796,279 @@
                 <w:noProof/>
                 <w:webHidden/>
               </w:rPr>
-              <w:instrText xml:space="preserve"> PAGEREF _Toc23502788 \h </w:instrText>
+              <w:instrText xml:space="preserve"> PAGEREF _Toc24107380 \h </w:instrText>
+            </w:r>
+            <w:r>
+              <w:rPr>
+                <w:noProof/>
+                <w:webHidden/>
+              </w:rPr>
+            </w:r>
+            <w:r>
+              <w:rPr>
+                <w:noProof/>
+                <w:webHidden/>
+              </w:rPr>
+              <w:fldChar w:fldCharType="separate"/>
+            </w:r>
+            <w:r>
+              <w:rPr>
+                <w:noProof/>
+                <w:webHidden/>
+              </w:rPr>
+              <w:t>6</w:t>
+            </w:r>
+            <w:r>
+              <w:rPr>
+                <w:noProof/>
+                <w:webHidden/>
+              </w:rPr>
+              <w:fldChar w:fldCharType="end"/>
+            </w:r>
+          </w:hyperlink>
+        </w:p>
+        <w:p>
+          <w:pPr>
+            <w:pStyle w:val="TOC2"/>
+            <w:tabs>
+              <w:tab w:val="right" w:leader="dot" w:pos="9016"/>
+            </w:tabs>
+            <w:rPr>
+              <w:noProof/>
+            </w:rPr>
+          </w:pPr>
+          <w:hyperlink w:anchor="_Toc24107381" w:history="1">
+            <w:r>
+              <w:rPr>
+                <w:rStyle w:val="Hyperlink"/>
+                <w:noProof/>
+              </w:rPr>
+              <w:t>Initial Setup (Method 1, cmd):</w:t>
+            </w:r>
+            <w:r>
+              <w:rPr>
+                <w:noProof/>
+                <w:webHidden/>
+              </w:rPr>
+              <w:tab/>
+            </w:r>
+            <w:r>
+              <w:rPr>
+                <w:noProof/>
+                <w:webHidden/>
+              </w:rPr>
+              <w:fldChar w:fldCharType="begin"/>
+            </w:r>
+            <w:r>
+              <w:rPr>
+                <w:noProof/>
+                <w:webHidden/>
+              </w:rPr>
+              <w:instrText xml:space="preserve"> PAGEREF _Toc24107381 \h </w:instrText>
+            </w:r>
+            <w:r>
+              <w:rPr>
+                <w:noProof/>
+                <w:webHidden/>
+              </w:rPr>
+            </w:r>
+            <w:r>
+              <w:rPr>
+                <w:noProof/>
+                <w:webHidden/>
+              </w:rPr>
+              <w:fldChar w:fldCharType="separate"/>
+            </w:r>
+            <w:r>
+              <w:rPr>
+                <w:noProof/>
+                <w:webHidden/>
+              </w:rPr>
+              <w:t>6</w:t>
+            </w:r>
+            <w:r>
+              <w:rPr>
+                <w:noProof/>
+                <w:webHidden/>
+              </w:rPr>
+              <w:fldChar w:fldCharType="end"/>
+            </w:r>
+          </w:hyperlink>
+        </w:p>
+        <w:p>
+          <w:pPr>
+            <w:pStyle w:val="TOC2"/>
+            <w:tabs>
+              <w:tab w:val="right" w:leader="dot" w:pos="9016"/>
+            </w:tabs>
+            <w:rPr>
+              <w:noProof/>
+            </w:rPr>
+          </w:pPr>
+          <w:hyperlink w:anchor="_Toc24107382" w:history="1">
+            <w:r>
+              <w:rPr>
+                <w:rStyle w:val="Hyperlink"/>
+                <w:noProof/>
+              </w:rPr>
+              <w:t>Subsequent Times</w:t>
+            </w:r>
+            <w:r>
+              <w:rPr>
+                <w:noProof/>
+                <w:webHidden/>
+              </w:rPr>
+              <w:tab/>
+            </w:r>
+            <w:r>
+              <w:rPr>
+                <w:noProof/>
+                <w:webHidden/>
+              </w:rPr>
+              <w:fldChar w:fldCharType="begin"/>
+            </w:r>
+            <w:r>
+              <w:rPr>
+                <w:noProof/>
+                <w:webHidden/>
+              </w:rPr>
+              <w:instrText xml:space="preserve"> PAGEREF _Toc24107382 \h </w:instrText>
+            </w:r>
+            <w:r>
+              <w:rPr>
+                <w:noProof/>
+                <w:webHidden/>
+              </w:rPr>
+            </w:r>
+            <w:r>
+              <w:rPr>
+                <w:noProof/>
+                <w:webHidden/>
+              </w:rPr>
+              <w:fldChar w:fldCharType="separate"/>
+            </w:r>
+            <w:r>
+              <w:rPr>
+                <w:noProof/>
+                <w:webHidden/>
+              </w:rPr>
+              <w:t>6</w:t>
+            </w:r>
+            <w:r>
+              <w:rPr>
+                <w:noProof/>
+                <w:webHidden/>
+              </w:rPr>
+              <w:fldChar w:fldCharType="end"/>
+            </w:r>
+          </w:hyperlink>
+        </w:p>
+        <w:p>
+          <w:pPr>
+            <w:pStyle w:val="TOC2"/>
+            <w:tabs>
+              <w:tab w:val="right" w:leader="dot" w:pos="9016"/>
+            </w:tabs>
+            <w:rPr>
+              <w:noProof/>
+            </w:rPr>
+          </w:pPr>
+          <w:hyperlink w:anchor="_Toc24107383" w:history="1">
+            <w:r>
+              <w:rPr>
+                <w:rStyle w:val="Hyperlink"/>
+                <w:noProof/>
+              </w:rPr>
+              <w:t>Initial Setup (Method 2):</w:t>
+            </w:r>
+            <w:r>
+              <w:rPr>
+                <w:noProof/>
+                <w:webHidden/>
+              </w:rPr>
+              <w:tab/>
+            </w:r>
+            <w:r>
+              <w:rPr>
+                <w:noProof/>
+                <w:webHidden/>
+              </w:rPr>
+              <w:fldChar w:fldCharType="begin"/>
+            </w:r>
+            <w:r>
+              <w:rPr>
+                <w:noProof/>
+                <w:webHidden/>
+              </w:rPr>
+              <w:instrText xml:space="preserve"> PAGEREF _Toc24107383 \h </w:instrText>
+            </w:r>
+            <w:r>
+              <w:rPr>
+                <w:noProof/>
+                <w:webHidden/>
+              </w:rPr>
+            </w:r>
+            <w:r>
+              <w:rPr>
+                <w:noProof/>
+                <w:webHidden/>
+              </w:rPr>
+              <w:fldChar w:fldCharType="separate"/>
+            </w:r>
+            <w:r>
+              <w:rPr>
+                <w:noProof/>
+                <w:webHidden/>
+              </w:rPr>
+              <w:t>6</w:t>
+            </w:r>
+            <w:r>
+              <w:rPr>
+                <w:noProof/>
+                <w:webHidden/>
+              </w:rPr>
+              <w:fldChar w:fldCharType="end"/>
+            </w:r>
+          </w:hyperlink>
+        </w:p>
+        <w:p>
+          <w:pPr>
+            <w:pStyle w:val="TOC2"/>
+            <w:tabs>
+              <w:tab w:val="right" w:leader="dot" w:pos="9016"/>
+            </w:tabs>
+            <w:rPr>
+              <w:noProof/>
+            </w:rPr>
+          </w:pPr>
+          <w:hyperlink w:anchor="_Toc24107384" w:history="1">
+            <w:r>
+              <w:rPr>
+                <w:rStyle w:val="Hyperlink"/>
+                <w:noProof/>
+              </w:rPr>
+              <w:t>Accessing Data (Method 2):</w:t>
+            </w:r>
+            <w:r>
+              <w:rPr>
+                <w:noProof/>
+                <w:webHidden/>
+              </w:rPr>
+              <w:tab/>
+            </w:r>
+            <w:r>
+              <w:rPr>
+                <w:noProof/>
+                <w:webHidden/>
+              </w:rPr>
+              <w:fldChar w:fldCharType="begin"/>
+            </w:r>
+            <w:r>
+              <w:rPr>
+                <w:noProof/>
+                <w:webHidden/>
+              </w:rPr>
+              <w:instrText xml:space="preserve"> PAGEREF _Toc24107384 \h </w:instrText>
             </w:r>
             <w:r>
               <w:rPr>
@@ -701,7 +1110,7 @@
               <w:lang w:eastAsia="en-GB"/>
             </w:rPr>
           </w:pPr>
-          <w:hyperlink w:anchor="_Toc23502789" w:history="1">
+          <w:hyperlink w:anchor="_Toc24107385" w:history="1">
             <w:r>
               <w:rPr>
                 <w:rStyle w:val="Hyperlink"/>
@@ -728,7 +1137,7 @@
                 <w:noProof/>
                 <w:webHidden/>
               </w:rPr>
-              <w:instrText xml:space="preserve"> PAGEREF _Toc23502789 \h </w:instrText>
+              <w:instrText xml:space="preserve"> PAGEREF _Toc24107385 \h </w:instrText>
             </w:r>
             <w:r>
               <w:rPr>
@@ -770,13 +1179,13 @@
               <w:lang w:eastAsia="en-GB"/>
             </w:rPr>
           </w:pPr>
-          <w:hyperlink w:anchor="_Toc23502790" w:history="1">
+          <w:hyperlink w:anchor="_Toc24107386" w:history="1">
             <w:r>
               <w:rPr>
                 <w:rStyle w:val="Hyperlink"/>
                 <w:noProof/>
               </w:rPr>
-              <w:t>Other Useful Areas</w:t>
+              <w:t>Other Useful Information</w:t>
             </w:r>
             <w:r>
               <w:rPr>
@@ -797,7 +1206,7 @@
                 <w:noProof/>
                 <w:webHidden/>
               </w:rPr>
-              <w:instrText xml:space="preserve"> PAGEREF _Toc23502790 \h </w:instrText>
+              <w:instrText xml:space="preserve"> PAGEREF _Toc24107386 \h </w:instrText>
             </w:r>
             <w:r>
               <w:rPr>
@@ -818,6 +1227,346 @@
                 <w:webHidden/>
               </w:rPr>
               <w:t>8</w:t>
+            </w:r>
+            <w:r>
+              <w:rPr>
+                <w:noProof/>
+                <w:webHidden/>
+              </w:rPr>
+              <w:fldChar w:fldCharType="end"/>
+            </w:r>
+          </w:hyperlink>
+        </w:p>
+        <w:p>
+          <w:pPr>
+            <w:pStyle w:val="TOC2"/>
+            <w:tabs>
+              <w:tab w:val="right" w:leader="dot" w:pos="9016"/>
+            </w:tabs>
+            <w:rPr>
+              <w:noProof/>
+            </w:rPr>
+          </w:pPr>
+          <w:hyperlink w:anchor="_Toc24107387" w:history="1">
+            <w:r>
+              <w:rPr>
+                <w:rStyle w:val="Hyperlink"/>
+                <w:noProof/>
+              </w:rPr>
+              <w:t>Implementing new AIs</w:t>
+            </w:r>
+            <w:r>
+              <w:rPr>
+                <w:noProof/>
+                <w:webHidden/>
+              </w:rPr>
+              <w:tab/>
+            </w:r>
+            <w:r>
+              <w:rPr>
+                <w:noProof/>
+                <w:webHidden/>
+              </w:rPr>
+              <w:fldChar w:fldCharType="begin"/>
+            </w:r>
+            <w:r>
+              <w:rPr>
+                <w:noProof/>
+                <w:webHidden/>
+              </w:rPr>
+              <w:instrText xml:space="preserve"> PAGEREF _Toc24107387 \h </w:instrText>
+            </w:r>
+            <w:r>
+              <w:rPr>
+                <w:noProof/>
+                <w:webHidden/>
+              </w:rPr>
+            </w:r>
+            <w:r>
+              <w:rPr>
+                <w:noProof/>
+                <w:webHidden/>
+              </w:rPr>
+              <w:fldChar w:fldCharType="separate"/>
+            </w:r>
+            <w:r>
+              <w:rPr>
+                <w:noProof/>
+                <w:webHidden/>
+              </w:rPr>
+              <w:t>8</w:t>
+            </w:r>
+            <w:r>
+              <w:rPr>
+                <w:noProof/>
+                <w:webHidden/>
+              </w:rPr>
+              <w:fldChar w:fldCharType="end"/>
+            </w:r>
+          </w:hyperlink>
+        </w:p>
+        <w:p>
+          <w:pPr>
+            <w:pStyle w:val="TOC2"/>
+            <w:tabs>
+              <w:tab w:val="right" w:leader="dot" w:pos="9016"/>
+            </w:tabs>
+            <w:rPr>
+              <w:noProof/>
+            </w:rPr>
+          </w:pPr>
+          <w:hyperlink w:anchor="_Toc24107388" w:history="1">
+            <w:r>
+              <w:rPr>
+                <w:rStyle w:val="Hyperlink"/>
+                <w:noProof/>
+              </w:rPr>
+              <w:t>Predetermined Moves (for trials)</w:t>
+            </w:r>
+            <w:r>
+              <w:rPr>
+                <w:noProof/>
+                <w:webHidden/>
+              </w:rPr>
+              <w:tab/>
+            </w:r>
+            <w:r>
+              <w:rPr>
+                <w:noProof/>
+                <w:webHidden/>
+              </w:rPr>
+              <w:fldChar w:fldCharType="begin"/>
+            </w:r>
+            <w:r>
+              <w:rPr>
+                <w:noProof/>
+                <w:webHidden/>
+              </w:rPr>
+              <w:instrText xml:space="preserve"> PAGEREF _Toc24107388 \h </w:instrText>
+            </w:r>
+            <w:r>
+              <w:rPr>
+                <w:noProof/>
+                <w:webHidden/>
+              </w:rPr>
+            </w:r>
+            <w:r>
+              <w:rPr>
+                <w:noProof/>
+                <w:webHidden/>
+              </w:rPr>
+              <w:fldChar w:fldCharType="separate"/>
+            </w:r>
+            <w:r>
+              <w:rPr>
+                <w:noProof/>
+                <w:webHidden/>
+              </w:rPr>
+              <w:t>9</w:t>
+            </w:r>
+            <w:r>
+              <w:rPr>
+                <w:noProof/>
+                <w:webHidden/>
+              </w:rPr>
+              <w:fldChar w:fldCharType="end"/>
+            </w:r>
+          </w:hyperlink>
+        </w:p>
+        <w:p>
+          <w:pPr>
+            <w:pStyle w:val="TOC2"/>
+            <w:tabs>
+              <w:tab w:val="right" w:leader="dot" w:pos="9016"/>
+            </w:tabs>
+            <w:rPr>
+              <w:noProof/>
+            </w:rPr>
+          </w:pPr>
+          <w:hyperlink w:anchor="_Toc24107389" w:history="1">
+            <w:r>
+              <w:rPr>
+                <w:rStyle w:val="Hyperlink"/>
+                <w:noProof/>
+              </w:rPr>
+              <w:t>Adding New Network Configurations</w:t>
+            </w:r>
+            <w:r>
+              <w:rPr>
+                <w:noProof/>
+                <w:webHidden/>
+              </w:rPr>
+              <w:tab/>
+            </w:r>
+            <w:r>
+              <w:rPr>
+                <w:noProof/>
+                <w:webHidden/>
+              </w:rPr>
+              <w:fldChar w:fldCharType="begin"/>
+            </w:r>
+            <w:r>
+              <w:rPr>
+                <w:noProof/>
+                <w:webHidden/>
+              </w:rPr>
+              <w:instrText xml:space="preserve"> PAGEREF _Toc24107389 \h </w:instrText>
+            </w:r>
+            <w:r>
+              <w:rPr>
+                <w:noProof/>
+                <w:webHidden/>
+              </w:rPr>
+            </w:r>
+            <w:r>
+              <w:rPr>
+                <w:noProof/>
+                <w:webHidden/>
+              </w:rPr>
+              <w:fldChar w:fldCharType="separate"/>
+            </w:r>
+            <w:r>
+              <w:rPr>
+                <w:noProof/>
+                <w:webHidden/>
+              </w:rPr>
+              <w:t>9</w:t>
+            </w:r>
+            <w:r>
+              <w:rPr>
+                <w:noProof/>
+                <w:webHidden/>
+              </w:rPr>
+              <w:fldChar w:fldCharType="end"/>
+            </w:r>
+          </w:hyperlink>
+        </w:p>
+        <w:p>
+          <w:pPr>
+            <w:pStyle w:val="TOC2"/>
+            <w:tabs>
+              <w:tab w:val="right" w:leader="dot" w:pos="9016"/>
+            </w:tabs>
+            <w:rPr>
+              <w:noProof/>
+            </w:rPr>
+          </w:pPr>
+          <w:hyperlink w:anchor="_Toc24107390" w:history="1">
+            <w:r>
+              <w:rPr>
+                <w:rStyle w:val="Hyperlink"/>
+                <w:noProof/>
+              </w:rPr>
+              <w:t>Server Variables</w:t>
+            </w:r>
+            <w:r>
+              <w:rPr>
+                <w:noProof/>
+                <w:webHidden/>
+              </w:rPr>
+              <w:tab/>
+            </w:r>
+            <w:r>
+              <w:rPr>
+                <w:noProof/>
+                <w:webHidden/>
+              </w:rPr>
+              <w:fldChar w:fldCharType="begin"/>
+            </w:r>
+            <w:r>
+              <w:rPr>
+                <w:noProof/>
+                <w:webHidden/>
+              </w:rPr>
+              <w:instrText xml:space="preserve"> PAGEREF _Toc24107390 \h </w:instrText>
+            </w:r>
+            <w:r>
+              <w:rPr>
+                <w:noProof/>
+                <w:webHidden/>
+              </w:rPr>
+            </w:r>
+            <w:r>
+              <w:rPr>
+                <w:noProof/>
+                <w:webHidden/>
+              </w:rPr>
+              <w:fldChar w:fldCharType="separate"/>
+            </w:r>
+            <w:r>
+              <w:rPr>
+                <w:noProof/>
+                <w:webHidden/>
+              </w:rPr>
+              <w:t>9</w:t>
+            </w:r>
+            <w:r>
+              <w:rPr>
+                <w:noProof/>
+                <w:webHidden/>
+              </w:rPr>
+              <w:fldChar w:fldCharType="end"/>
+            </w:r>
+          </w:hyperlink>
+        </w:p>
+        <w:p>
+          <w:pPr>
+            <w:pStyle w:val="TOC2"/>
+            <w:tabs>
+              <w:tab w:val="right" w:leader="dot" w:pos="9016"/>
+            </w:tabs>
+            <w:rPr>
+              <w:noProof/>
+            </w:rPr>
+          </w:pPr>
+          <w:hyperlink w:anchor="_Toc24107391" w:history="1">
+            <w:r>
+              <w:rPr>
+                <w:rStyle w:val="Hyperlink"/>
+                <w:noProof/>
+              </w:rPr>
+              <w:t>Debugging</w:t>
+            </w:r>
+            <w:r>
+              <w:rPr>
+                <w:noProof/>
+                <w:webHidden/>
+              </w:rPr>
+              <w:tab/>
+            </w:r>
+            <w:r>
+              <w:rPr>
+                <w:noProof/>
+                <w:webHidden/>
+              </w:rPr>
+              <w:fldChar w:fldCharType="begin"/>
+            </w:r>
+            <w:r>
+              <w:rPr>
+                <w:noProof/>
+                <w:webHidden/>
+              </w:rPr>
+              <w:instrText xml:space="preserve"> PAGEREF _Toc24107391 \h </w:instrText>
+            </w:r>
+            <w:r>
+              <w:rPr>
+                <w:noProof/>
+                <w:webHidden/>
+              </w:rPr>
+            </w:r>
+            <w:r>
+              <w:rPr>
+                <w:noProof/>
+                <w:webHidden/>
+              </w:rPr>
+              <w:fldChar w:fldCharType="separate"/>
+            </w:r>
+            <w:r>
+              <w:rPr>
+                <w:noProof/>
+                <w:webHidden/>
+              </w:rPr>
+              <w:t>9</w:t>
             </w:r>
             <w:r>
               <w:rPr>
@@ -839,13 +1588,13 @@
               <w:lang w:eastAsia="en-GB"/>
             </w:rPr>
           </w:pPr>
-          <w:hyperlink w:anchor="_Toc23502791" w:history="1">
+          <w:hyperlink w:anchor="_Toc24107392" w:history="1">
             <w:r>
               <w:rPr>
                 <w:rStyle w:val="Hyperlink"/>
                 <w:noProof/>
               </w:rPr>
-              <w:t>Keywords</w:t>
+              <w:t>Important Files</w:t>
             </w:r>
             <w:r>
               <w:rPr>
@@ -866,7 +1615,7 @@
                 <w:noProof/>
                 <w:webHidden/>
               </w:rPr>
-              <w:instrText xml:space="preserve"> PAGEREF _Toc23502791 \h </w:instrText>
+              <w:instrText xml:space="preserve"> PAGEREF _Toc24107392 \h </w:instrText>
             </w:r>
             <w:r>
               <w:rPr>
@@ -886,7 +1635,7 @@
                 <w:noProof/>
                 <w:webHidden/>
               </w:rPr>
-              <w:t>9</w:t>
+              <w:t>10</w:t>
             </w:r>
             <w:r>
               <w:rPr>
@@ -928,7 +1677,7 @@
       <w:pPr>
         <w:pStyle w:val="Heading1"/>
       </w:pPr>
-      <w:bookmarkStart w:id="0" w:name="_Toc23502783"/>
+      <w:bookmarkStart w:id="0" w:name="_Toc24107373"/>
       <w:r>
         <w:lastRenderedPageBreak/>
         <w:t>Introduction</w:t>
@@ -1029,7 +1778,7 @@
       <w:pPr>
         <w:pStyle w:val="Heading1"/>
       </w:pPr>
-      <w:bookmarkStart w:id="1" w:name="_Toc23502784"/>
+      <w:bookmarkStart w:id="1" w:name="_Toc24107374"/>
       <w:r>
         <w:lastRenderedPageBreak/>
         <w:t>Setup (Server</w:t>
@@ -1047,7 +1796,10 @@
         <w:t>Prerequisites: Node.js</w:t>
       </w:r>
       <w:r>
-        <w:t xml:space="preserve">** </w:t>
+        <w:t xml:space="preserve"> </w:t>
+      </w:r>
+      <w:r>
+        <w:t>(There may be some packages like Express that may require separate installation. Please contact me if this is an issue, and I can update the guide).</w:t>
       </w:r>
     </w:p>
     <w:p>
@@ -1165,7 +1917,7 @@
       <w:pPr>
         <w:pStyle w:val="Heading1"/>
       </w:pPr>
-      <w:bookmarkStart w:id="2" w:name="_Toc23502785"/>
+      <w:bookmarkStart w:id="2" w:name="_Toc24107375"/>
       <w:r>
         <w:t>Setup (Server- Remote)</w:t>
       </w:r>
@@ -1175,9 +1927,11 @@
       <w:pPr>
         <w:pStyle w:val="Heading2"/>
       </w:pPr>
+      <w:bookmarkStart w:id="3" w:name="_Toc24107376"/>
       <w:r>
         <w:t>Initial Setup:</w:t>
       </w:r>
+      <w:bookmarkEnd w:id="3"/>
     </w:p>
     <w:p>
       <w:r>
@@ -1341,6 +2095,7 @@
         <w:rPr>
           <w:rStyle w:val="markif4mgzsdu"/>
           <w:rFonts w:ascii="Calibri" w:hAnsi="Calibri" w:cs="Calibri"/>
+          <w:i/>
           <w:color w:val="000000"/>
           <w:bdr w:val="none" w:sz="0" w:space="0" w:color="auto" w:frame="1"/>
         </w:rPr>
@@ -1350,10 +2105,19 @@
       <w:r>
         <w:rPr>
           <w:rFonts w:ascii="Calibri" w:hAnsi="Calibri" w:cs="Calibri"/>
+          <w:i/>
           <w:color w:val="000000"/>
           <w:bdr w:val="none" w:sz="0" w:space="0" w:color="auto" w:frame="1"/>
         </w:rPr>
-        <w:t> login and login with the credentials</w:t>
+        <w:t> login</w:t>
+      </w:r>
+      <w:r>
+        <w:rPr>
+          <w:rFonts w:ascii="Calibri" w:hAnsi="Calibri" w:cs="Calibri"/>
+          <w:color w:val="000000"/>
+          <w:bdr w:val="none" w:sz="0" w:space="0" w:color="auto" w:frame="1"/>
+        </w:rPr>
+        <w:t xml:space="preserve"> and login with the credentials</w:t>
       </w:r>
       <w:r>
         <w:rPr>
@@ -1383,38 +2147,51 @@
           <w:color w:val="000000"/>
           <w:bdr w:val="none" w:sz="0" w:space="0" w:color="auto" w:frame="1"/>
         </w:rPr>
-        <w:t>Enter: git remote add </w:t>
-      </w:r>
-      <w:proofErr w:type="gramStart"/>
-      <w:r>
-        <w:rPr>
-          <w:rStyle w:val="markif4mgzsdu"/>
-          <w:rFonts w:ascii="Calibri" w:hAnsi="Calibri" w:cs="Calibri"/>
+        <w:t>Enter: </w:t>
+      </w:r>
+      <w:r>
+        <w:rPr>
+          <w:rFonts w:ascii="Calibri" w:hAnsi="Calibri" w:cs="Calibri"/>
+          <w:i/>
           <w:color w:val="000000"/>
           <w:bdr w:val="none" w:sz="0" w:space="0" w:color="auto" w:frame="1"/>
         </w:rPr>
-        <w:t>heroku</w:t>
-      </w:r>
-      <w:r>
-        <w:rPr>
-          <w:rFonts w:ascii="Calibri" w:hAnsi="Calibri" w:cs="Calibri"/>
+        <w:t>git remote add </w:t>
+      </w:r>
+      <w:proofErr w:type="gramStart"/>
+      <w:r>
+        <w:rPr>
+          <w:rStyle w:val="markif4mgzsdu"/>
+          <w:rFonts w:ascii="Calibri" w:hAnsi="Calibri" w:cs="Calibri"/>
+          <w:i/>
           <w:color w:val="000000"/>
           <w:bdr w:val="none" w:sz="0" w:space="0" w:color="auto" w:frame="1"/>
         </w:rPr>
-        <w:t>git@</w:t>
-      </w:r>
-      <w:r>
-        <w:rPr>
-          <w:rStyle w:val="markif4mgzsdu"/>
-          <w:rFonts w:ascii="Calibri" w:hAnsi="Calibri" w:cs="Calibri"/>
+        <w:t>heroku</w:t>
+      </w:r>
+      <w:r>
+        <w:rPr>
+          <w:rFonts w:ascii="Calibri" w:hAnsi="Calibri" w:cs="Calibri"/>
+          <w:i/>
           <w:color w:val="000000"/>
           <w:bdr w:val="none" w:sz="0" w:space="0" w:color="auto" w:frame="1"/>
         </w:rPr>
+        <w:t>git@</w:t>
+      </w:r>
+      <w:r>
+        <w:rPr>
+          <w:rStyle w:val="markif4mgzsdu"/>
+          <w:rFonts w:ascii="Calibri" w:hAnsi="Calibri" w:cs="Calibri"/>
+          <w:i/>
+          <w:color w:val="000000"/>
+          <w:bdr w:val="none" w:sz="0" w:space="0" w:color="auto" w:frame="1"/>
+        </w:rPr>
         <w:t>heroku</w:t>
       </w:r>
       <w:r>
         <w:rPr>
           <w:rFonts w:ascii="Calibri" w:hAnsi="Calibri" w:cs="Calibri"/>
+          <w:i/>
           <w:color w:val="000000"/>
           <w:bdr w:val="none" w:sz="0" w:space="0" w:color="auto" w:frame="1"/>
         </w:rPr>
@@ -1441,7 +2218,51 @@
           <w:color w:val="000000"/>
           <w:bdr w:val="none" w:sz="0" w:space="0" w:color="auto" w:frame="1"/>
         </w:rPr>
-        <w:t>Enter: git logs --tail</w:t>
+        <w:t xml:space="preserve">Enter: </w:t>
+      </w:r>
+      <w:r>
+        <w:rPr>
+          <w:rFonts w:ascii="Calibri" w:hAnsi="Calibri" w:cs="Calibri"/>
+          <w:i/>
+          <w:color w:val="000000"/>
+          <w:bdr w:val="none" w:sz="0" w:space="0" w:color="auto" w:frame="1"/>
+        </w:rPr>
+        <w:t xml:space="preserve">git logs </w:t>
+      </w:r>
+      <w:r>
+        <w:rPr>
+          <w:rFonts w:ascii="Calibri" w:hAnsi="Calibri" w:cs="Calibri"/>
+          <w:i/>
+          <w:color w:val="000000"/>
+          <w:bdr w:val="none" w:sz="0" w:space="0" w:color="auto" w:frame="1"/>
+        </w:rPr>
+        <w:t>–</w:t>
+      </w:r>
+      <w:r>
+        <w:rPr>
+          <w:rFonts w:ascii="Calibri" w:hAnsi="Calibri" w:cs="Calibri"/>
+          <w:i/>
+          <w:color w:val="000000"/>
+          <w:bdr w:val="none" w:sz="0" w:space="0" w:color="auto" w:frame="1"/>
+        </w:rPr>
+        <w:t>tail</w:t>
+      </w:r>
+      <w:r>
+        <w:rPr>
+          <w:rFonts w:ascii="Calibri" w:hAnsi="Calibri" w:cs="Calibri"/>
+          <w:i/>
+          <w:color w:val="000000"/>
+          <w:bdr w:val="none" w:sz="0" w:space="0" w:color="auto" w:frame="1"/>
+        </w:rPr>
+        <w:t xml:space="preserve"> </w:t>
+      </w:r>
+      <w:r>
+        <w:rPr>
+          <w:rFonts w:ascii="Calibri" w:hAnsi="Calibri" w:cs="Calibri"/>
+          <w:color w:val="000000"/>
+          <w:bdr w:val="none" w:sz="0" w:space="0" w:color="auto" w:frame="1"/>
+        </w:rPr>
+        <w:t>to check the status of the app</w:t>
       </w:r>
     </w:p>
     <w:p>
@@ -1449,24 +2270,9 @@
         <w:pStyle w:val="Heading2"/>
       </w:pPr>
       <w:r>
-        <w:t xml:space="preserve"> </w:t>
-      </w:r>
-      <w:r>
-        <w:rPr>
-          <w:shd w:val="clear" w:color="auto" w:fill="FFFFFF"/>
-        </w:rPr>
-        <w:t xml:space="preserve">Subsequent </w:t>
-      </w:r>
-      <w:r>
-        <w:rPr>
-          <w:shd w:val="clear" w:color="auto" w:fill="FFFFFF"/>
-        </w:rPr>
-        <w:t>Setup</w:t>
-      </w:r>
-      <w:r>
-        <w:rPr>
-          <w:shd w:val="clear" w:color="auto" w:fill="FFFFFF"/>
-        </w:rPr>
+        <w:t>Subsequently Accessing Logs</w:t>
+      </w:r>
+      <w:r>
         <w:t>:</w:t>
       </w:r>
     </w:p>
@@ -1521,8 +2327,127 @@
         <w:rPr>
           <w:rFonts w:ascii="Calibri" w:hAnsi="Calibri" w:cs="Calibri"/>
         </w:rPr>
-        <w:t>Enter: git logs --tail</w:t>
-      </w:r>
+        <w:t xml:space="preserve">Enter: </w:t>
+      </w:r>
+      <w:r>
+        <w:rPr>
+          <w:rFonts w:ascii="Calibri" w:hAnsi="Calibri" w:cs="Calibri"/>
+          <w:i/>
+        </w:rPr>
+        <w:t xml:space="preserve">git logs </w:t>
+      </w:r>
+      <w:r>
+        <w:rPr>
+          <w:rFonts w:ascii="Calibri" w:hAnsi="Calibri" w:cs="Calibri"/>
+          <w:i/>
+        </w:rPr>
+        <w:t>–</w:t>
+      </w:r>
+      <w:r>
+        <w:rPr>
+          <w:rFonts w:ascii="Calibri" w:hAnsi="Calibri" w:cs="Calibri"/>
+          <w:i/>
+        </w:rPr>
+        <w:t>tail</w:t>
+      </w:r>
+    </w:p>
+    <w:p>
+      <w:pPr>
+        <w:pStyle w:val="Heading2"/>
+      </w:pPr>
+      <w:r>
+        <w:t>Restarting the Server</w:t>
+      </w:r>
+      <w:r>
+        <w:t>:</w:t>
+      </w:r>
+    </w:p>
+    <w:p>
+      <w:pPr>
+        <w:rPr>
+          <w:rFonts w:ascii="Calibri" w:hAnsi="Calibri" w:cs="Calibri"/>
+        </w:rPr>
+      </w:pPr>
+      <w:r>
+        <w:rPr>
+          <w:rFonts w:ascii="Calibri" w:hAnsi="Calibri" w:cs="Calibri"/>
+        </w:rPr>
+        <w:t>The server will restart itself whenever you push something new to it. However, to restart the server without pushing new code, do:</w:t>
+      </w:r>
+    </w:p>
+    <w:p>
+      <w:pPr>
+        <w:pStyle w:val="ListParagraph"/>
+        <w:numPr>
+          <w:ilvl w:val="0"/>
+          <w:numId w:val="11"/>
+        </w:numPr>
+        <w:rPr>
+          <w:rFonts w:ascii="Calibri" w:hAnsi="Calibri" w:cs="Calibri"/>
+        </w:rPr>
+      </w:pPr>
+      <w:r>
+        <w:rPr>
+          <w:rFonts w:ascii="Calibri" w:hAnsi="Calibri" w:cs="Calibri"/>
+        </w:rPr>
+        <w:t xml:space="preserve">Navigate to the </w:t>
+      </w:r>
+      <w:proofErr w:type="spellStart"/>
+      <w:r>
+        <w:rPr>
+          <w:rFonts w:ascii="Calibri" w:hAnsi="Calibri" w:cs="Calibri"/>
+        </w:rPr>
+        <w:t>ContagionServer</w:t>
+      </w:r>
+      <w:proofErr w:type="spellEnd"/>
+      <w:r>
+        <w:rPr>
+          <w:rFonts w:ascii="Calibri" w:hAnsi="Calibri" w:cs="Calibri"/>
+        </w:rPr>
+        <w:t xml:space="preserve"> folder</w:t>
+      </w:r>
+    </w:p>
+    <w:p>
+      <w:pPr>
+        <w:pStyle w:val="ListParagraph"/>
+        <w:numPr>
+          <w:ilvl w:val="0"/>
+          <w:numId w:val="11"/>
+        </w:numPr>
+        <w:rPr>
+          <w:rFonts w:ascii="Calibri" w:hAnsi="Calibri" w:cs="Calibri"/>
+        </w:rPr>
+      </w:pPr>
+      <w:r>
+        <w:rPr>
+          <w:rFonts w:ascii="Calibri" w:hAnsi="Calibri" w:cs="Calibri"/>
+        </w:rPr>
+        <w:t xml:space="preserve">Enter: </w:t>
+      </w:r>
+      <w:r>
+        <w:rPr>
+          <w:rFonts w:ascii="Calibri" w:hAnsi="Calibri" w:cs="Calibri"/>
+          <w:i/>
+        </w:rPr>
+        <w:t xml:space="preserve">Heroku restart -a </w:t>
+      </w:r>
+      <w:r>
+        <w:rPr>
+          <w:rFonts w:ascii="Calibri" w:hAnsi="Calibri" w:cs="Calibri"/>
+          <w:i/>
+        </w:rPr>
+        <w:t>stark-atoll-77422</w:t>
+      </w:r>
+    </w:p>
+    <w:p>
+      <w:pPr>
+        <w:shd w:val="clear" w:color="auto" w:fill="FFFFFF"/>
+        <w:spacing w:before="100" w:beforeAutospacing="1" w:after="100" w:afterAutospacing="1" w:line="240" w:lineRule="auto"/>
+        <w:textAlignment w:val="baseline"/>
+        <w:rPr>
+          <w:rFonts w:ascii="Calibri" w:hAnsi="Calibri" w:cs="Calibri"/>
+        </w:rPr>
+      </w:pPr>
     </w:p>
     <w:p>
       <w:pPr>
@@ -1544,17 +2469,22 @@
       <w:pPr>
         <w:pStyle w:val="Heading1"/>
       </w:pPr>
-      <w:bookmarkStart w:id="3" w:name="_Toc23502786"/>
+      <w:bookmarkStart w:id="4" w:name="_Toc24107378"/>
       <w:r>
         <w:lastRenderedPageBreak/>
         <w:t>Setup (Client - Local)</w:t>
       </w:r>
-      <w:bookmarkEnd w:id="3"/>
-    </w:p>
-    <w:p>
-      <w:bookmarkStart w:id="4" w:name="_Toc23502787"/>
-      <w:r>
-        <w:t xml:space="preserve">Once the server is setup, starting the client is as simple as running </w:t>
+      <w:bookmarkEnd w:id="4"/>
+    </w:p>
+    <w:p>
+      <w:r>
+        <w:t>Once the server is setup</w:t>
+      </w:r>
+      <w:r>
+        <w:t xml:space="preserve"> (local or remote)</w:t>
+      </w:r>
+      <w:r>
+        <w:t xml:space="preserve">, starting the client is as simple as running </w:t>
       </w:r>
       <w:r>
         <w:rPr>
@@ -1584,15 +2514,30 @@
       <w:r>
         <w:t xml:space="preserve"> has been tested in Firefox and Chrome.</w:t>
       </w:r>
+      <w:r>
+        <w:t xml:space="preserve"> Make sure </w:t>
+      </w:r>
+      <w:proofErr w:type="spellStart"/>
+      <w:r>
+        <w:rPr>
+          <w:i/>
+        </w:rPr>
+        <w:t>LocalMode</w:t>
+      </w:r>
+      <w:proofErr w:type="spellEnd"/>
+      <w:r>
+        <w:t xml:space="preserve"> in Simulations.js is set to correspond with your required server type (local/remote).</w:t>
+      </w:r>
     </w:p>
     <w:p>
       <w:pPr>
         <w:pStyle w:val="Heading1"/>
       </w:pPr>
+      <w:bookmarkStart w:id="5" w:name="_Toc24107379"/>
       <w:r>
         <w:t>Setup (Client – Remote)</w:t>
       </w:r>
-      <w:bookmarkEnd w:id="4"/>
+      <w:bookmarkEnd w:id="5"/>
     </w:p>
     <w:p>
       <w:r>
@@ -1601,20 +2546,9 @@
     </w:p>
     <w:p>
       <w:pPr>
-        <w:rPr>
-          <w:rFonts w:asciiTheme="majorHAnsi" w:eastAsiaTheme="majorEastAsia" w:hAnsiTheme="majorHAnsi" w:cstheme="majorBidi"/>
-          <w:color w:val="365F91" w:themeColor="accent1" w:themeShade="BF"/>
-          <w:sz w:val="28"/>
-          <w:szCs w:val="28"/>
-        </w:rPr>
-      </w:pPr>
-      <w:r>
-        <w:rPr>
-          <w:rFonts w:asciiTheme="majorHAnsi" w:eastAsiaTheme="majorEastAsia" w:hAnsiTheme="majorHAnsi" w:cstheme="majorBidi"/>
-          <w:color w:val="365F91" w:themeColor="accent1" w:themeShade="BF"/>
-          <w:sz w:val="28"/>
-          <w:szCs w:val="28"/>
-        </w:rPr>
+        <w:pStyle w:val="Heading2"/>
+      </w:pPr>
+      <w:r>
         <w:t>Initial Setup:</w:t>
       </w:r>
     </w:p>
@@ -1732,11 +2666,21 @@
         </w:rPr>
       </w:pPr>
       <w:r>
-        <w:t>Click save &amp; view page. The game will be ready to paly within a minute (assuming the server is correctly setup)</w:t>
-      </w:r>
-    </w:p>
-    <w:p>
-      <w:pPr>
+        <w:t>Click save &amp; view page. The game will be ready to pl</w:t>
+      </w:r>
+      <w:r>
+        <w:t>a</w:t>
+      </w:r>
+      <w:r>
+        <w:t>y within a minute (assuming the server is correctly setup)</w:t>
+      </w:r>
+      <w:r>
+        <w:t>.</w:t>
+      </w:r>
+    </w:p>
+    <w:p>
+      <w:pPr>
+        <w:pStyle w:val="ListParagraph"/>
         <w:rPr>
           <w:rFonts w:asciiTheme="majorHAnsi" w:eastAsiaTheme="majorEastAsia" w:hAnsiTheme="majorHAnsi" w:cstheme="majorBidi"/>
           <w:color w:val="365F91" w:themeColor="accent1" w:themeShade="BF"/>
@@ -1744,31 +2688,15 @@
           <w:szCs w:val="28"/>
         </w:rPr>
       </w:pPr>
-      <w:r>
-        <w:rPr>
-          <w:rFonts w:asciiTheme="majorHAnsi" w:eastAsiaTheme="majorEastAsia" w:hAnsiTheme="majorHAnsi" w:cstheme="majorBidi"/>
-          <w:color w:val="365F91" w:themeColor="accent1" w:themeShade="BF"/>
-          <w:sz w:val="28"/>
-          <w:szCs w:val="28"/>
-        </w:rPr>
-        <w:t>Subsequent Setup</w:t>
-      </w:r>
-      <w:r>
-        <w:rPr>
-          <w:rFonts w:asciiTheme="majorHAnsi" w:eastAsiaTheme="majorEastAsia" w:hAnsiTheme="majorHAnsi" w:cstheme="majorBidi"/>
-          <w:color w:val="365F91" w:themeColor="accent1" w:themeShade="BF"/>
-          <w:sz w:val="28"/>
-          <w:szCs w:val="28"/>
-        </w:rPr>
-        <w:t xml:space="preserve"> (for updating the remote version)</w:t>
-      </w:r>
-      <w:r>
-        <w:rPr>
-          <w:rFonts w:asciiTheme="majorHAnsi" w:eastAsiaTheme="majorEastAsia" w:hAnsiTheme="majorHAnsi" w:cstheme="majorBidi"/>
-          <w:color w:val="365F91" w:themeColor="accent1" w:themeShade="BF"/>
-          <w:sz w:val="28"/>
-          <w:szCs w:val="28"/>
-        </w:rPr>
+    </w:p>
+    <w:p>
+      <w:pPr>
+        <w:pStyle w:val="Heading2"/>
+      </w:pPr>
+      <w:r>
+        <w:t>Updating the App</w:t>
+      </w:r>
+      <w:r>
         <w:t>:</w:t>
       </w:r>
     </w:p>
@@ -1803,6 +2731,9 @@
       <w:r>
         <w:t>Click edit on the game you wish to change</w:t>
       </w:r>
+      <w:r>
+        <w:t>.</w:t>
+      </w:r>
     </w:p>
     <w:p>
       <w:pPr>
@@ -1826,11 +2757,6 @@
     </w:p>
     <w:p>
       <w:pPr>
-        <w:pStyle w:val="ListParagraph"/>
-        <w:numPr>
-          <w:ilvl w:val="0"/>
-          <w:numId w:val="5"/>
-        </w:numPr>
         <w:rPr>
           <w:rFonts w:asciiTheme="majorHAnsi" w:eastAsiaTheme="majorEastAsia" w:hAnsiTheme="majorHAnsi" w:cstheme="majorBidi"/>
           <w:color w:val="365F91" w:themeColor="accent1" w:themeShade="BF"/>
@@ -1839,6 +2765,17 @@
         </w:rPr>
       </w:pPr>
       <w:r>
+        <w:t xml:space="preserve">Note: You may wish to upload several versions of the game for various reasons (e.g. one test build and one trial build for others to play). This is supported by the server! </w:t>
+      </w:r>
+      <w:proofErr w:type="gramStart"/>
+      <w:r>
+        <w:t>As long as</w:t>
+      </w:r>
+      <w:proofErr w:type="gramEnd"/>
+      <w:r>
+        <w:t xml:space="preserve"> you create some way to identify which version you are using (e.g. prepend some unique string to the player ID), and all versions use some logic supported by the server, this will work as expected.</w:t>
+      </w:r>
+      <w:r>
         <w:br w:type="page"/>
       </w:r>
     </w:p>
@@ -1846,12 +2783,12 @@
       <w:pPr>
         <w:pStyle w:val="Heading1"/>
       </w:pPr>
-      <w:bookmarkStart w:id="5" w:name="_Toc23502788"/>
+      <w:bookmarkStart w:id="6" w:name="_Toc24107380"/>
       <w:r>
         <w:lastRenderedPageBreak/>
         <w:t>Setup (Database – Remote Only)</w:t>
       </w:r>
-      <w:bookmarkEnd w:id="5"/>
+      <w:bookmarkEnd w:id="6"/>
     </w:p>
     <w:p>
       <w:pPr>
@@ -1867,17 +2804,17 @@
       <w:pPr>
         <w:pStyle w:val="Heading2"/>
       </w:pPr>
-      <w:r>
-        <w:t xml:space="preserve">Initial Setup (Method 1, </w:t>
-      </w:r>
-      <w:proofErr w:type="spellStart"/>
-      <w:r>
-        <w:t>cmd</w:t>
-      </w:r>
-      <w:proofErr w:type="spellEnd"/>
-      <w:r>
-        <w:t>):</w:t>
-      </w:r>
+      <w:bookmarkStart w:id="7" w:name="_Toc24107381"/>
+      <w:r>
+        <w:t>Setup</w:t>
+      </w:r>
+      <w:r>
+        <w:t xml:space="preserve"> &amp; Data Access</w:t>
+      </w:r>
+      <w:r>
+        <w:t xml:space="preserve"> (Method 1):</w:t>
+      </w:r>
+      <w:bookmarkEnd w:id="7"/>
     </w:p>
     <w:p>
       <w:pPr>
@@ -2114,23 +3051,7 @@
             <w:rFonts w:ascii="Calibri" w:hAnsi="Calibri" w:cs="Calibri"/>
             <w:bdr w:val="none" w:sz="0" w:space="0" w:color="auto" w:frame="1"/>
           </w:rPr>
-          <w:t>.com/artic</w:t>
-        </w:r>
-        <w:r>
-          <w:rPr>
-            <w:rStyle w:val="Hyperlink"/>
-            <w:rFonts w:ascii="Calibri" w:hAnsi="Calibri" w:cs="Calibri"/>
-            <w:bdr w:val="none" w:sz="0" w:space="0" w:color="auto" w:frame="1"/>
-          </w:rPr>
-          <w:t>l</w:t>
-        </w:r>
-        <w:r>
-          <w:rPr>
-            <w:rStyle w:val="Hyperlink"/>
-            <w:rFonts w:ascii="Calibri" w:hAnsi="Calibri" w:cs="Calibri"/>
-            <w:bdr w:val="none" w:sz="0" w:space="0" w:color="auto" w:frame="1"/>
-          </w:rPr>
-          <w:t>es/</w:t>
+          <w:t>.com/articles/</w:t>
         </w:r>
         <w:r>
           <w:rPr>
@@ -2314,23 +3235,14 @@
           <w:rFonts w:ascii="Calibri" w:hAnsi="Calibri" w:cs="Calibri"/>
           <w:color w:val="000000"/>
         </w:rPr>
-        <w:t xml:space="preserve">For any more complex queries (like get a game and associated moves), I can write a guide </w:t>
-      </w:r>
-      <w:proofErr w:type="gramStart"/>
+        <w:t xml:space="preserve">For any more complex queries (like get a game and associated moves), </w:t>
+      </w:r>
       <w:r>
         <w:rPr>
           <w:rFonts w:ascii="Calibri" w:hAnsi="Calibri" w:cs="Calibri"/>
           <w:color w:val="000000"/>
         </w:rPr>
-        <w:t>at a later date</w:t>
-      </w:r>
-      <w:proofErr w:type="gramEnd"/>
-      <w:r>
-        <w:rPr>
-          <w:rFonts w:ascii="Calibri" w:hAnsi="Calibri" w:cs="Calibri"/>
-          <w:color w:val="000000"/>
-        </w:rPr>
-        <w:t>.</w:t>
+        <w:t>I can update the guide with this info.</w:t>
       </w:r>
     </w:p>
     <w:p>
@@ -2353,12 +3265,14 @@
           <w:color w:val="000000"/>
         </w:rPr>
       </w:pPr>
+      <w:bookmarkStart w:id="8" w:name="_Toc24107382"/>
       <w:r>
         <w:rPr>
           <w:rStyle w:val="Heading2Char"/>
         </w:rPr>
         <w:t>Subsequent Times</w:t>
       </w:r>
+      <w:bookmarkEnd w:id="8"/>
       <w:r>
         <w:rPr>
           <w:rFonts w:ascii="Calibri" w:hAnsi="Calibri" w:cs="Calibri"/>
@@ -2410,9 +3324,11 @@
       <w:pPr>
         <w:pStyle w:val="Heading2"/>
       </w:pPr>
+      <w:bookmarkStart w:id="9" w:name="_Toc24107383"/>
       <w:r>
         <w:t>Initial Setup (Method 2):</w:t>
       </w:r>
+      <w:bookmarkEnd w:id="9"/>
     </w:p>
     <w:p>
       <w:r>
@@ -2580,12 +3496,11 @@
       <w:pPr>
         <w:pStyle w:val="Heading2"/>
       </w:pPr>
-      <w:r>
-        <w:t xml:space="preserve">Accessing Data </w:t>
-      </w:r>
-      <w:r>
-        <w:t>(Method 2):</w:t>
-      </w:r>
+      <w:bookmarkStart w:id="10" w:name="_Toc24107384"/>
+      <w:r>
+        <w:t>Accessing Data (Method 2):</w:t>
+      </w:r>
+      <w:bookmarkEnd w:id="10"/>
     </w:p>
     <w:p>
       <w:pPr>
@@ -2750,12 +3665,12 @@
       <w:pPr>
         <w:pStyle w:val="Heading1"/>
       </w:pPr>
-      <w:bookmarkStart w:id="6" w:name="_Toc23502789"/>
+      <w:bookmarkStart w:id="11" w:name="_Toc24107385"/>
       <w:r>
         <w:lastRenderedPageBreak/>
         <w:t>Updating Server-Client Communications</w:t>
       </w:r>
-      <w:bookmarkEnd w:id="6"/>
+      <w:bookmarkEnd w:id="11"/>
     </w:p>
     <w:p>
       <w:pPr>
@@ -2777,14 +3692,9 @@
       <w:r>
         <w:t xml:space="preserve">As this is a somewhat </w:t>
       </w:r>
-      <w:proofErr w:type="gramStart"/>
-      <w:r>
-        <w:t xml:space="preserve">involved </w:t>
-      </w:r>
-      <w:r>
-        <w:t xml:space="preserve"> task</w:t>
-      </w:r>
-      <w:proofErr w:type="gramEnd"/>
+      <w:r>
+        <w:t>involved task</w:t>
+      </w:r>
       <w:r>
         <w:t>, spread across the client and server files, a brief demonstration is included here.</w:t>
       </w:r>
@@ -3180,24 +4090,26 @@
       <w:pPr>
         <w:pStyle w:val="Heading1"/>
       </w:pPr>
-      <w:bookmarkStart w:id="7" w:name="_Toc23502790"/>
+      <w:bookmarkStart w:id="12" w:name="_Toc24107386"/>
       <w:r>
         <w:lastRenderedPageBreak/>
         <w:t xml:space="preserve">Other Useful </w:t>
       </w:r>
-      <w:bookmarkEnd w:id="7"/>
       <w:r>
         <w:t>Information</w:t>
       </w:r>
+      <w:bookmarkEnd w:id="12"/>
     </w:p>
     <w:p/>
     <w:p>
       <w:pPr>
         <w:pStyle w:val="Heading2"/>
       </w:pPr>
+      <w:bookmarkStart w:id="13" w:name="_Toc24107387"/>
       <w:r>
         <w:t>Implementing new AIs</w:t>
       </w:r>
+      <w:bookmarkEnd w:id="13"/>
     </w:p>
     <w:p>
       <w:r>
@@ -3526,10 +4438,12 @@
       <w:pPr>
         <w:pStyle w:val="Heading2"/>
       </w:pPr>
+      <w:bookmarkStart w:id="14" w:name="_Toc24107388"/>
       <w:r>
         <w:lastRenderedPageBreak/>
         <w:t>Predetermined Moves (for trials)</w:t>
       </w:r>
+      <w:bookmarkEnd w:id="14"/>
     </w:p>
     <w:p>
       <w:r>
@@ -3544,16 +4458,25 @@
       </w:r>
       <w:proofErr w:type="spellEnd"/>
       <w:r>
-        <w:t xml:space="preserve"> and are the same for each topology every time the server is reset. To use this with more topologies in future, just add an extra list.</w:t>
-      </w:r>
-    </w:p>
+        <w:t xml:space="preserve"> and are the same for each topology every time the server is reset</w:t>
+      </w:r>
+      <w:r>
+        <w:t xml:space="preserve"> (but may differ which topology gets which moves if new lists are added)</w:t>
+      </w:r>
+      <w:r>
+        <w:t>. To use this with more topologies in future, just add an extra list.</w:t>
+      </w:r>
+    </w:p>
+    <w:p/>
     <w:p>
       <w:pPr>
         <w:pStyle w:val="Heading2"/>
       </w:pPr>
+      <w:bookmarkStart w:id="15" w:name="_Toc24107389"/>
       <w:r>
         <w:t>Adding New Network Configurations</w:t>
       </w:r>
+      <w:bookmarkEnd w:id="15"/>
     </w:p>
     <w:p>
       <w:r>
@@ -3606,7 +4529,13 @@
         <w:t>positions_N.csv</w:t>
       </w:r>
       <w:r>
-        <w:t xml:space="preserve"> – several files containing K lines, one for each node (the game is written with 20 nodes in mind – changing this will require some effort). This has the x/y coordinates of each node, scaled between 0 and 1. There can be N of these files, one for each layout of that </w:t>
+        <w:t xml:space="preserve"> – </w:t>
+      </w:r>
+      <w:r>
+        <w:t xml:space="preserve">N </w:t>
+      </w:r>
+      <w:r>
+        <w:t xml:space="preserve">files containing K lines, one for each node (the game is written with 20 nodes in mind – changing this will require some effort). This has the x/y coordinates of each node, scaled between 0 and 1. There can be N of these files, one for each layout of that </w:t>
       </w:r>
       <w:proofErr w:type="gramStart"/>
       <w:r>
@@ -3619,6 +4548,11 @@
     </w:p>
     <w:p>
       <w:r>
+        <w:t>NOTE: For node positions, (0,0) is the top left corner. (0,1) is the bottom left corner, (1,0) is the top right corner, and (1,1) is the bottom right corner.</w:t>
+      </w:r>
+    </w:p>
+    <w:p>
+      <w:r>
         <w:t xml:space="preserve">These files should be in a folder, named as the title of the topology. This folder then goes into </w:t>
       </w:r>
       <w:proofErr w:type="spellStart"/>
@@ -3655,16 +4589,31 @@
         <w:t>NetworkConfigurations.js</w:t>
       </w:r>
       <w:r>
-        <w:t xml:space="preserve"> file shows how these files are processed by the server, and how elements such as the Laplacian are linked to game states. There is a lot to unpack in this area – if you would like a more detailed explanation, please contact me and I can expand upon this section.</w:t>
-      </w:r>
-    </w:p>
+        <w:t xml:space="preserve"> file shows how these files are processed by the server, and how elements such as the Laplacian are linked to game states. There is a lot to unpack in this area</w:t>
+      </w:r>
+      <w:r>
+        <w:t>, though it is all handled for you, and is unlikely to need any further changes.</w:t>
+      </w:r>
+      <w:r>
+        <w:t xml:space="preserve"> </w:t>
+      </w:r>
+      <w:r>
+        <w:t>However,</w:t>
+      </w:r>
+      <w:r>
+        <w:t xml:space="preserve"> if you would like a more detailed explanation, please contact me and I can expand upon this section.</w:t>
+      </w:r>
+    </w:p>
+    <w:p/>
     <w:p>
       <w:pPr>
         <w:pStyle w:val="Heading2"/>
       </w:pPr>
+      <w:bookmarkStart w:id="16" w:name="_Toc24107390"/>
       <w:r>
         <w:t>Server Variables</w:t>
       </w:r>
+      <w:bookmarkEnd w:id="16"/>
     </w:p>
     <w:p>
       <w:r>
@@ -3694,6 +4643,84 @@
         <w:t xml:space="preserve"> class). These variables are typed in camelCase, but with the first letter capitalised to distinguish them from other variables.</w:t>
       </w:r>
     </w:p>
+    <w:p>
+      <w:r>
+        <w:t xml:space="preserve">These can also be found in </w:t>
+      </w:r>
+      <w:r>
+        <w:rPr>
+          <w:i/>
+        </w:rPr>
+        <w:t xml:space="preserve">ExperimentalAI.js </w:t>
+      </w:r>
+      <w:r>
+        <w:t xml:space="preserve">and </w:t>
+      </w:r>
+      <w:r>
+        <w:rPr>
+          <w:i/>
+        </w:rPr>
+        <w:t>Simulations.js</w:t>
+      </w:r>
+      <w:r>
+        <w:t xml:space="preserve"> (in </w:t>
+      </w:r>
+      <w:proofErr w:type="spellStart"/>
+      <w:r>
+        <w:rPr>
+          <w:i/>
+        </w:rPr>
+        <w:t>ContagionClient</w:t>
+      </w:r>
+      <w:proofErr w:type="spellEnd"/>
+      <w:r>
+        <w:t>).</w:t>
+      </w:r>
+    </w:p>
+    <w:p/>
+    <w:p>
+      <w:pPr>
+        <w:pStyle w:val="Heading2"/>
+      </w:pPr>
+      <w:bookmarkStart w:id="17" w:name="_Toc24107391"/>
+      <w:r>
+        <w:t>Debugging</w:t>
+      </w:r>
+      <w:bookmarkEnd w:id="17"/>
+    </w:p>
+    <w:p>
+      <w:r>
+        <w:t>For the client side, I recommend using the Chrome debugger tools, which are easy to use, and simple tutorials can be easily found online.</w:t>
+      </w:r>
+    </w:p>
+    <w:p>
+      <w:pPr>
+        <w:rPr>
+          <w:rStyle w:val="Hyperlink"/>
+        </w:rPr>
+      </w:pPr>
+      <w:r>
+        <w:lastRenderedPageBreak/>
+        <w:t>For the server side, I strongly recommend using Visual Studio Code with its debugger. A great guide to getting this setup can be found at</w:t>
+      </w:r>
+      <w:r>
+        <w:t xml:space="preserve"> </w:t>
+      </w:r>
+      <w:hyperlink r:id="rId21" w:history="1">
+        <w:r>
+          <w:rPr>
+            <w:rStyle w:val="Hyperlink"/>
+          </w:rPr>
+          <w:t>https://itnext.io/the-absolute-easiest-way-to-debug-node-js-with-vscode-2e02ef5b1bad</w:t>
+        </w:r>
+      </w:hyperlink>
+    </w:p>
+    <w:p>
+      <w:r>
+        <w:t>This will allow you to debug like in any other powerful IDE. However, if you need a demonstration on how this works, please let me know.</w:t>
+      </w:r>
+    </w:p>
+    <w:p/>
     <w:p>
       <w:pPr>
         <w:rPr>
@@ -3704,38 +4731,6 @@
         </w:rPr>
       </w:pPr>
       <w:r>
-        <w:t xml:space="preserve">These can also be found in </w:t>
-      </w:r>
-      <w:r>
-        <w:rPr>
-          <w:i/>
-        </w:rPr>
-        <w:t xml:space="preserve">ExperimentalAI.js </w:t>
-      </w:r>
-      <w:r>
-        <w:t xml:space="preserve">and </w:t>
-      </w:r>
-      <w:r>
-        <w:rPr>
-          <w:i/>
-        </w:rPr>
-        <w:t>Simulations.js</w:t>
-      </w:r>
-      <w:r>
-        <w:t xml:space="preserve"> (in </w:t>
-      </w:r>
-      <w:proofErr w:type="spellStart"/>
-      <w:r>
-        <w:rPr>
-          <w:i/>
-        </w:rPr>
-        <w:t>ContagionClient</w:t>
-      </w:r>
-      <w:proofErr w:type="spellEnd"/>
-      <w:r>
-        <w:t>).</w:t>
-      </w:r>
-      <w:r>
         <w:br w:type="page"/>
       </w:r>
     </w:p>
@@ -3743,16 +4738,18 @@
       <w:pPr>
         <w:pStyle w:val="Heading1"/>
       </w:pPr>
+      <w:bookmarkStart w:id="18" w:name="_Toc24107392"/>
       <w:r>
         <w:lastRenderedPageBreak/>
         <w:t>Important Files</w:t>
       </w:r>
+      <w:bookmarkEnd w:id="18"/>
     </w:p>
     <w:p>
       <w:r>
         <w:t>I strongly recommend using Agent Ransack (</w:t>
       </w:r>
-      <w:hyperlink r:id="rId21" w:history="1">
+      <w:hyperlink r:id="rId22" w:history="1">
         <w:r>
           <w:rPr>
             <w:rStyle w:val="Hyperlink"/>
@@ -3766,7 +4763,25 @@
     </w:p>
     <w:p>
       <w:r>
-        <w:t>The files I have created/made significant changes to over the course of this project are as following:</w:t>
+        <w:t>The files I have created/made significant changes to over the course of this project are as following</w:t>
+      </w:r>
+      <w:r>
+        <w:t xml:space="preserve"> (n</w:t>
+      </w:r>
+      <w:r>
+        <w:t>ote -</w:t>
+      </w:r>
+      <w:r>
+        <w:t xml:space="preserve"> this does not count library files</w:t>
+      </w:r>
+      <w:r>
+        <w:t>, deletions from the original project, or files you are very unlikely to need to change</w:t>
+      </w:r>
+      <w:r>
+        <w:t>)</w:t>
+      </w:r>
+      <w:r>
+        <w:t>:</w:t>
       </w:r>
     </w:p>
     <w:p>
@@ -3790,11 +4805,154 @@
         <w:rPr>
           <w:i/>
         </w:rPr>
+        <w:t>/</w:t>
+      </w:r>
+      <w:proofErr w:type="spellStart"/>
+      <w:r>
+        <w:rPr>
+          <w:i/>
+        </w:rPr>
+        <w:t>js</w:t>
+      </w:r>
+      <w:proofErr w:type="spellEnd"/>
+      <w:r>
+        <w:rPr>
+          <w:i/>
+        </w:rPr>
         <w:t>:</w:t>
       </w:r>
     </w:p>
     <w:p>
       <w:r>
+        <w:rPr>
+          <w:i/>
+        </w:rPr>
+        <w:t xml:space="preserve">Server/Message.js </w:t>
+      </w:r>
+      <w:r>
+        <w:t>(client-server comms)</w:t>
+      </w:r>
+    </w:p>
+    <w:p>
+      <w:pPr>
+        <w:rPr>
+          <w:i/>
+        </w:rPr>
+      </w:pPr>
+      <w:r>
+        <w:rPr>
+          <w:i/>
+        </w:rPr>
+        <w:t>Chapters/A_Preloader.js (to change the initial splash screen)</w:t>
+      </w:r>
+    </w:p>
+    <w:p>
+      <w:r>
+        <w:rPr>
+          <w:i/>
+        </w:rPr>
+        <w:t xml:space="preserve">Chapters/Strategy </w:t>
+      </w:r>
+      <w:r>
+        <w:t>(container for the game, things like where the Next Round button is placed)</w:t>
+      </w:r>
+    </w:p>
+    <w:p>
+      <w:pPr>
+        <w:rPr>
+          <w:i/>
+        </w:rPr>
+      </w:pPr>
+      <w:r>
+        <w:rPr>
+          <w:i/>
+        </w:rPr>
+        <w:t>Chapters/Tutorial</w:t>
+      </w:r>
+    </w:p>
+    <w:p>
+      <w:r>
+        <w:rPr>
+          <w:i/>
+        </w:rPr>
+        <w:t>Sim/Connection</w:t>
+      </w:r>
+      <w:r>
+        <w:t xml:space="preserve"> (Connections &amp; Interactions between peeps)</w:t>
+      </w:r>
+    </w:p>
+    <w:p>
+      <w:r>
+        <w:rPr>
+          <w:i/>
+        </w:rPr>
+        <w:t>Sim/</w:t>
+      </w:r>
+      <w:proofErr w:type="spellStart"/>
+      <w:r>
+        <w:rPr>
+          <w:i/>
+        </w:rPr>
+        <w:t>ConnectorCutter</w:t>
+      </w:r>
+      <w:proofErr w:type="spellEnd"/>
+      <w:r>
+        <w:rPr>
+          <w:i/>
+        </w:rPr>
+        <w:t xml:space="preserve"> </w:t>
+      </w:r>
+      <w:r>
+        <w:t>(Adding &amp; removing tokens)</w:t>
+      </w:r>
+    </w:p>
+    <w:p>
+      <w:r>
+        <w:rPr>
+          <w:i/>
+        </w:rPr>
+        <w:t>Sim/Peep</w:t>
+      </w:r>
+      <w:r>
+        <w:t xml:space="preserve"> (Anything else to do with nodes, e.g. what infection status, ID, current tokens, colour)</w:t>
+      </w:r>
+    </w:p>
+    <w:p>
+      <w:r>
+        <w:rPr>
+          <w:i/>
+        </w:rPr>
+        <w:t>Sim/Simulations</w:t>
+      </w:r>
+      <w:r>
+        <w:t xml:space="preserve"> (All other client-side logic is handled here</w:t>
+      </w:r>
+      <w:r>
+        <w:t>, including cookies, server connections, score, timers, integration of other classes into main game – think of this as the main file</w:t>
+      </w:r>
+      <w:r>
+        <w:t>)</w:t>
+      </w:r>
+    </w:p>
+    <w:p>
+      <w:r>
+        <w:rPr>
+          <w:i/>
+        </w:rPr>
+        <w:t>Slideshow</w:t>
+      </w:r>
+      <w:r>
+        <w:rPr>
+          <w:i/>
+        </w:rPr>
+        <w:t>/*</w:t>
+      </w:r>
+      <w:r>
+        <w:t xml:space="preserve"> (Infrastructure-related items, such as pop-up boxes, music)</w:t>
+      </w:r>
+    </w:p>
+    <w:p>
+      <w:r>
         <w:t xml:space="preserve">In </w:t>
       </w:r>
       <w:proofErr w:type="spellStart"/>
@@ -3824,11 +4982,85 @@
         </w:rPr>
         <w:t>Server.js</w:t>
       </w:r>
-      <w:bookmarkStart w:id="8" w:name="_GoBack"/>
-      <w:bookmarkEnd w:id="8"/>
+    </w:p>
+    <w:p>
+      <w:r>
+        <w:rPr>
+          <w:i/>
+        </w:rPr>
+        <w:t>NetworkConfigurations.js</w:t>
+      </w:r>
+      <w:r>
+        <w:t xml:space="preserve"> </w:t>
+      </w:r>
+      <w:r>
+        <w:t>(handles importing configs)</w:t>
+      </w:r>
+    </w:p>
+    <w:p>
+      <w:pPr>
+        <w:rPr>
+          <w:i/>
+        </w:rPr>
+      </w:pPr>
+      <w:r>
+        <w:rPr>
+          <w:i/>
+        </w:rPr>
+        <w:t>MyopicGreedy.js</w:t>
+      </w:r>
+    </w:p>
+    <w:p>
+      <w:r>
+        <w:rPr>
+          <w:i/>
+        </w:rPr>
+        <w:t>ExperimentalAi.js</w:t>
+      </w:r>
+      <w:r>
+        <w:t xml:space="preserve"> (handles AI vs AI experiments)</w:t>
+      </w:r>
+      <w:bookmarkStart w:id="19" w:name="_GoBack"/>
+      <w:bookmarkEnd w:id="19"/>
+    </w:p>
+    <w:p>
+      <w:r>
+        <w:rPr>
+          <w:i/>
+        </w:rPr>
+        <w:t>Message.js</w:t>
+      </w:r>
+      <w:r>
+        <w:t xml:space="preserve"> </w:t>
+      </w:r>
+      <w:r>
+        <w:t xml:space="preserve">(Identical to </w:t>
+      </w:r>
+      <w:proofErr w:type="spellStart"/>
+      <w:r>
+        <w:t>ContagionClient</w:t>
+      </w:r>
+      <w:proofErr w:type="spellEnd"/>
+      <w:r>
+        <w:t xml:space="preserve"> version)</w:t>
+      </w:r>
+    </w:p>
+    <w:p>
+      <w:pPr>
+        <w:rPr>
+          <w:i/>
+        </w:rPr>
+      </w:pPr>
+    </w:p>
+    <w:p>
+      <w:pPr>
+        <w:rPr>
+          <w:i/>
+        </w:rPr>
+      </w:pPr>
     </w:p>
     <w:sectPr>
-      <w:footerReference w:type="default" r:id="rId22"/>
+      <w:footerReference w:type="default" r:id="rId23"/>
       <w:pgSz w:w="11906" w:h="16838"/>
       <w:pgMar w:top="1440" w:right="1440" w:bottom="1440" w:left="1440" w:header="708" w:footer="708" w:gutter="0"/>
       <w:cols w:space="708"/>
@@ -4458,6 +5690,95 @@
     </w:lvl>
   </w:abstractNum>
   <w:abstractNum w:abstractNumId="5" w15:restartNumberingAfterBreak="0">
+    <w:nsid w:val="30990C6E"/>
+    <w:multiLevelType w:val="hybridMultilevel"/>
+    <w:tmpl w:val="63DA2BC2"/>
+    <w:lvl w:ilvl="0" w:tplc="0809000F">
+      <w:start w:val="1"/>
+      <w:numFmt w:val="decimal"/>
+      <w:lvlText w:val="%1."/>
+      <w:lvlJc w:val="left"/>
+      <w:pPr>
+        <w:ind w:left="720" w:hanging="360"/>
+      </w:pPr>
+      <w:rPr>
+        <w:rFonts w:hint="default"/>
+      </w:rPr>
+    </w:lvl>
+    <w:lvl w:ilvl="1" w:tplc="08090019" w:tentative="1">
+      <w:start w:val="1"/>
+      <w:numFmt w:val="lowerLetter"/>
+      <w:lvlText w:val="%2."/>
+      <w:lvlJc w:val="left"/>
+      <w:pPr>
+        <w:ind w:left="1440" w:hanging="360"/>
+      </w:pPr>
+    </w:lvl>
+    <w:lvl w:ilvl="2" w:tplc="0809001B" w:tentative="1">
+      <w:start w:val="1"/>
+      <w:numFmt w:val="lowerRoman"/>
+      <w:lvlText w:val="%3."/>
+      <w:lvlJc w:val="right"/>
+      <w:pPr>
+        <w:ind w:left="2160" w:hanging="180"/>
+      </w:pPr>
+    </w:lvl>
+    <w:lvl w:ilvl="3" w:tplc="0809000F" w:tentative="1">
+      <w:start w:val="1"/>
+      <w:numFmt w:val="decimal"/>
+      <w:lvlText w:val="%4."/>
+      <w:lvlJc w:val="left"/>
+      <w:pPr>
+        <w:ind w:left="2880" w:hanging="360"/>
+      </w:pPr>
+    </w:lvl>
+    <w:lvl w:ilvl="4" w:tplc="08090019" w:tentative="1">
+      <w:start w:val="1"/>
+      <w:numFmt w:val="lowerLetter"/>
+      <w:lvlText w:val="%5."/>
+      <w:lvlJc w:val="left"/>
+      <w:pPr>
+        <w:ind w:left="3600" w:hanging="360"/>
+      </w:pPr>
+    </w:lvl>
+    <w:lvl w:ilvl="5" w:tplc="0809001B" w:tentative="1">
+      <w:start w:val="1"/>
+      <w:numFmt w:val="lowerRoman"/>
+      <w:lvlText w:val="%6."/>
+      <w:lvlJc w:val="right"/>
+      <w:pPr>
+        <w:ind w:left="4320" w:hanging="180"/>
+      </w:pPr>
+    </w:lvl>
+    <w:lvl w:ilvl="6" w:tplc="0809000F" w:tentative="1">
+      <w:start w:val="1"/>
+      <w:numFmt w:val="decimal"/>
+      <w:lvlText w:val="%7."/>
+      <w:lvlJc w:val="left"/>
+      <w:pPr>
+        <w:ind w:left="5040" w:hanging="360"/>
+      </w:pPr>
+    </w:lvl>
+    <w:lvl w:ilvl="7" w:tplc="08090019" w:tentative="1">
+      <w:start w:val="1"/>
+      <w:numFmt w:val="lowerLetter"/>
+      <w:lvlText w:val="%8."/>
+      <w:lvlJc w:val="left"/>
+      <w:pPr>
+        <w:ind w:left="5760" w:hanging="360"/>
+      </w:pPr>
+    </w:lvl>
+    <w:lvl w:ilvl="8" w:tplc="0809001B" w:tentative="1">
+      <w:start w:val="1"/>
+      <w:numFmt w:val="lowerRoman"/>
+      <w:lvlText w:val="%9."/>
+      <w:lvlJc w:val="right"/>
+      <w:pPr>
+        <w:ind w:left="6480" w:hanging="180"/>
+      </w:pPr>
+    </w:lvl>
+  </w:abstractNum>
+  <w:abstractNum w:abstractNumId="6" w15:restartNumberingAfterBreak="0">
     <w:nsid w:val="30C3625E"/>
     <w:multiLevelType w:val="hybridMultilevel"/>
     <w:tmpl w:val="F4945728"/>
@@ -4547,7 +5868,7 @@
       </w:pPr>
     </w:lvl>
   </w:abstractNum>
-  <w:abstractNum w:abstractNumId="6" w15:restartNumberingAfterBreak="0">
+  <w:abstractNum w:abstractNumId="7" w15:restartNumberingAfterBreak="0">
     <w:nsid w:val="32DA01EB"/>
     <w:multiLevelType w:val="hybridMultilevel"/>
     <w:tmpl w:val="8F82CF86"/>
@@ -4638,7 +5959,7 @@
       </w:pPr>
     </w:lvl>
   </w:abstractNum>
-  <w:abstractNum w:abstractNumId="7" w15:restartNumberingAfterBreak="0">
+  <w:abstractNum w:abstractNumId="8" w15:restartNumberingAfterBreak="0">
     <w:nsid w:val="5E0F346E"/>
     <w:multiLevelType w:val="hybridMultilevel"/>
     <w:tmpl w:val="879293F8"/>
@@ -4727,7 +6048,7 @@
       </w:pPr>
     </w:lvl>
   </w:abstractNum>
-  <w:abstractNum w:abstractNumId="8" w15:restartNumberingAfterBreak="0">
+  <w:abstractNum w:abstractNumId="9" w15:restartNumberingAfterBreak="0">
     <w:nsid w:val="687E002E"/>
     <w:multiLevelType w:val="hybridMultilevel"/>
     <w:tmpl w:val="0AEC3FAA"/>
@@ -4816,8 +6137,121 @@
       </w:pPr>
     </w:lvl>
   </w:abstractNum>
+  <w:abstractNum w:abstractNumId="10" w15:restartNumberingAfterBreak="0">
+    <w:nsid w:val="788963AF"/>
+    <w:multiLevelType w:val="multilevel"/>
+    <w:tmpl w:val="4C56D5E8"/>
+    <w:lvl w:ilvl="0">
+      <w:start w:val="1"/>
+      <w:numFmt w:val="decimal"/>
+      <w:lvlText w:val="%1."/>
+      <w:lvlJc w:val="left"/>
+      <w:pPr>
+        <w:tabs>
+          <w:tab w:val="num" w:pos="720"/>
+        </w:tabs>
+        <w:ind w:left="720" w:hanging="360"/>
+      </w:pPr>
+    </w:lvl>
+    <w:lvl w:ilvl="1" w:tentative="1">
+      <w:start w:val="1"/>
+      <w:numFmt w:val="decimal"/>
+      <w:lvlText w:val="%2."/>
+      <w:lvlJc w:val="left"/>
+      <w:pPr>
+        <w:tabs>
+          <w:tab w:val="num" w:pos="1440"/>
+        </w:tabs>
+        <w:ind w:left="1440" w:hanging="360"/>
+      </w:pPr>
+    </w:lvl>
+    <w:lvl w:ilvl="2" w:tentative="1">
+      <w:start w:val="1"/>
+      <w:numFmt w:val="decimal"/>
+      <w:lvlText w:val="%3."/>
+      <w:lvlJc w:val="left"/>
+      <w:pPr>
+        <w:tabs>
+          <w:tab w:val="num" w:pos="2160"/>
+        </w:tabs>
+        <w:ind w:left="2160" w:hanging="360"/>
+      </w:pPr>
+    </w:lvl>
+    <w:lvl w:ilvl="3" w:tentative="1">
+      <w:start w:val="1"/>
+      <w:numFmt w:val="decimal"/>
+      <w:lvlText w:val="%4."/>
+      <w:lvlJc w:val="left"/>
+      <w:pPr>
+        <w:tabs>
+          <w:tab w:val="num" w:pos="2880"/>
+        </w:tabs>
+        <w:ind w:left="2880" w:hanging="360"/>
+      </w:pPr>
+    </w:lvl>
+    <w:lvl w:ilvl="4" w:tentative="1">
+      <w:start w:val="1"/>
+      <w:numFmt w:val="decimal"/>
+      <w:lvlText w:val="%5."/>
+      <w:lvlJc w:val="left"/>
+      <w:pPr>
+        <w:tabs>
+          <w:tab w:val="num" w:pos="3600"/>
+        </w:tabs>
+        <w:ind w:left="3600" w:hanging="360"/>
+      </w:pPr>
+    </w:lvl>
+    <w:lvl w:ilvl="5" w:tentative="1">
+      <w:start w:val="1"/>
+      <w:numFmt w:val="decimal"/>
+      <w:lvlText w:val="%6."/>
+      <w:lvlJc w:val="left"/>
+      <w:pPr>
+        <w:tabs>
+          <w:tab w:val="num" w:pos="4320"/>
+        </w:tabs>
+        <w:ind w:left="4320" w:hanging="360"/>
+      </w:pPr>
+    </w:lvl>
+    <w:lvl w:ilvl="6" w:tentative="1">
+      <w:start w:val="1"/>
+      <w:numFmt w:val="decimal"/>
+      <w:lvlText w:val="%7."/>
+      <w:lvlJc w:val="left"/>
+      <w:pPr>
+        <w:tabs>
+          <w:tab w:val="num" w:pos="5040"/>
+        </w:tabs>
+        <w:ind w:left="5040" w:hanging="360"/>
+      </w:pPr>
+    </w:lvl>
+    <w:lvl w:ilvl="7" w:tentative="1">
+      <w:start w:val="1"/>
+      <w:numFmt w:val="decimal"/>
+      <w:lvlText w:val="%8."/>
+      <w:lvlJc w:val="left"/>
+      <w:pPr>
+        <w:tabs>
+          <w:tab w:val="num" w:pos="5760"/>
+        </w:tabs>
+        <w:ind w:left="5760" w:hanging="360"/>
+      </w:pPr>
+    </w:lvl>
+    <w:lvl w:ilvl="8" w:tentative="1">
+      <w:start w:val="1"/>
+      <w:numFmt w:val="decimal"/>
+      <w:lvlText w:val="%9."/>
+      <w:lvlJc w:val="left"/>
+      <w:pPr>
+        <w:tabs>
+          <w:tab w:val="num" w:pos="6480"/>
+        </w:tabs>
+        <w:ind w:left="6480" w:hanging="360"/>
+      </w:pPr>
+    </w:lvl>
+  </w:abstractNum>
   <w:num w:numId="1">
-    <w:abstractNumId w:val="8"/>
+    <w:abstractNumId w:val="9"/>
   </w:num>
   <w:num w:numId="2">
     <w:abstractNumId w:val="2"/>
@@ -4829,19 +6263,25 @@
     <w:abstractNumId w:val="1"/>
   </w:num>
   <w:num w:numId="5">
-    <w:abstractNumId w:val="6"/>
+    <w:abstractNumId w:val="7"/>
   </w:num>
   <w:num w:numId="6">
     <w:abstractNumId w:val="4"/>
   </w:num>
   <w:num w:numId="7">
-    <w:abstractNumId w:val="5"/>
+    <w:abstractNumId w:val="6"/>
   </w:num>
   <w:num w:numId="8">
     <w:abstractNumId w:val="3"/>
   </w:num>
   <w:num w:numId="9">
-    <w:abstractNumId w:val="7"/>
+    <w:abstractNumId w:val="8"/>
+  </w:num>
+  <w:num w:numId="10">
+    <w:abstractNumId w:val="10"/>
+  </w:num>
+  <w:num w:numId="11">
+    <w:abstractNumId w:val="5"/>
   </w:num>
 </w:numbering>
 </file>
@@ -5018,7 +6458,7 @@
     <w:lsdException w:name="Table Web 2" w:semiHidden="1" w:unhideWhenUsed="1"/>
     <w:lsdException w:name="Table Web 3" w:semiHidden="1" w:unhideWhenUsed="1"/>
     <w:lsdException w:name="Balloon Text" w:semiHidden="1" w:unhideWhenUsed="1"/>
-    <w:lsdException w:name="Table Grid" w:semiHidden="1" w:uiPriority="59" w:unhideWhenUsed="1"/>
+    <w:lsdException w:name="Table Grid" w:uiPriority="59"/>
     <w:lsdException w:name="Table Theme" w:semiHidden="1" w:unhideWhenUsed="1"/>
     <w:lsdException w:name="Placeholder Text" w:semiHidden="1"/>
     <w:lsdException w:name="No Spacing" w:uiPriority="1" w:qFormat="1"/>
@@ -5553,6 +6993,28 @@
       <w:u w:val="single"/>
     </w:rPr>
   </w:style>
+  <w:style w:type="paragraph" w:styleId="TOC2">
+    <w:name w:val="toc 2"/>
+    <w:basedOn w:val="Normal"/>
+    <w:next w:val="Normal"/>
+    <w:autoRedefine/>
+    <w:uiPriority w:val="39"/>
+    <w:unhideWhenUsed/>
+    <w:rsid w:val="00B31E37"/>
+    <w:pPr>
+      <w:spacing w:after="100"/>
+      <w:ind w:left="220"/>
+    </w:pPr>
+  </w:style>
+  <w:style w:type="paragraph" w:styleId="NoSpacing">
+    <w:name w:val="No Spacing"/>
+    <w:uiPriority w:val="1"/>
+    <w:qFormat/>
+    <w:rsid w:val="009804E7"/>
+    <w:pPr>
+      <w:spacing w:after="0" w:line="240" w:lineRule="auto"/>
+    </w:pPr>
+  </w:style>
 </w:styles>
 </file>
 
@@ -5962,7 +7424,7 @@
     <w:lsdException w:name="Table Web 2" w:semiHidden="1" w:unhideWhenUsed="1"/>
     <w:lsdException w:name="Table Web 3" w:semiHidden="1" w:unhideWhenUsed="1"/>
     <w:lsdException w:name="Balloon Text" w:semiHidden="1" w:unhideWhenUsed="1"/>
-    <w:lsdException w:name="Table Grid" w:semiHidden="1" w:uiPriority="59" w:unhideWhenUsed="1"/>
+    <w:lsdException w:name="Table Grid" w:uiPriority="59"/>
     <w:lsdException w:name="Table Theme" w:semiHidden="1" w:unhideWhenUsed="1"/>
     <w:lsdException w:name="Placeholder Text" w:semiHidden="1"/>
     <w:lsdException w:name="No Spacing" w:uiPriority="1" w:qFormat="1"/>
@@ -6555,7 +8017,7 @@
 </file>
 
 <file path=customXml/itemProps2.xml><?xml version="1.0" encoding="utf-8"?>
-<ds:datastoreItem xmlns:ds="http://schemas.openxmlformats.org/officeDocument/2006/customXml" ds:itemID="{32E46D95-71BE-4C68-BBEF-B6DB84535576}">
+<ds:datastoreItem xmlns:ds="http://schemas.openxmlformats.org/officeDocument/2006/customXml" ds:itemID="{B897AC1C-F6ED-47CE-8690-DB9DA7A39DCB}">
   <ds:schemaRefs>
     <ds:schemaRef ds:uri="http://schemas.openxmlformats.org/officeDocument/2006/bibliography"/>
   </ds:schemaRefs>

</xml_diff>